<commit_message>
Modify sashi fudaten calculation
</commit_message>
<xml_diff>
--- a/八十ルール.docx
+++ b/八十ルール.docx
@@ -3548,14 +3548,7 @@
           <w:rFonts w:hint="eastAsia"/>
           <w:szCs w:val="21"/>
         </w:rPr>
-        <w:t>役代の半額</w:t>
-      </w:r>
-      <w:r>
-        <w:rPr>
-          <w:rFonts w:hint="eastAsia"/>
-          <w:szCs w:val="21"/>
-        </w:rPr>
-        <w:t>を受け取り、</w:t>
+        <w:t>役代の半額を受け取り、</w:t>
       </w:r>
       <w:r>
         <w:rPr>
@@ -3624,19 +3617,7 @@
         <w:rPr>
           <w:rFonts w:hint="eastAsia"/>
         </w:rPr>
-        <w:t>の場合は、仮親の位置から反時計回りに順番が早い方</w:t>
-      </w:r>
-      <w:r>
-        <w:rPr>
-          <w:rFonts w:hint="eastAsia"/>
-        </w:rPr>
-        <w:t>が</w:t>
-      </w:r>
-      <w:r>
-        <w:rPr>
-          <w:rFonts w:hint="eastAsia"/>
-        </w:rPr>
-        <w:t>降り賃を受け取って次回の仮親となります。</w:t>
+        <w:t>の場合は、仮親の位置から反時計回りに順番が早い方が降り賃を受け取って次回の仮親となります。</w:t>
       </w:r>
     </w:p>
     <w:p>
@@ -3708,7 +3689,31 @@
         <w:rPr>
           <w:rFonts w:hint="eastAsia"/>
         </w:rPr>
-        <w:t>サシ勝負の場合は、札点の差額を授受します。勝った方が降り賃を受け取り、次回の仮親となります。同点の場合は</w:t>
+        <w:t>サシ勝負の場合は、札点の差額を授受します。勝った</w:t>
+      </w:r>
+      <w:r>
+        <w:rPr>
+          <w:rFonts w:hint="eastAsia"/>
+        </w:rPr>
+        <w:t>人は</w:t>
+      </w:r>
+      <w:r>
+        <w:rPr>
+          <w:rFonts w:hint="eastAsia"/>
+        </w:rPr>
+        <w:t>降り賃</w:t>
+      </w:r>
+      <w:r>
+        <w:rPr>
+          <w:rFonts w:hint="eastAsia"/>
+        </w:rPr>
+        <w:t>がもしあれば</w:t>
+      </w:r>
+      <w:r>
+        <w:rPr>
+          <w:rFonts w:hint="eastAsia"/>
+        </w:rPr>
+        <w:t>受け取り、次回の仮親となります。同点の場合は</w:t>
       </w:r>
       <w:r>
         <w:rPr>
@@ -3881,7 +3886,6 @@
     <w:p>
       <w:pPr>
         <w:rPr>
-          <w:rFonts w:hint="eastAsia"/>
           <w:b/>
           <w:bCs/>
         </w:rPr>

</xml_diff>

<commit_message>
No obligation to announce the hand
</commit_message>
<xml_diff>
--- a/八十ルール.docx
+++ b/八十ルール.docx
@@ -309,7 +309,7 @@
           </mc:Choice>
           <mc:Fallback>
             <w:pict>
-              <v:rect w14:anchorId="3B0594AD" id="正方形/長方形 1" o:spid="_x0000_s1026" style="position:absolute;left:0;text-align:left;margin-left:146.4pt;margin-top:12pt;width:195.55pt;height:24.6pt;z-index:251659264;visibility:visible;mso-wrap-style:square;mso-height-percent:0;mso-wrap-distance-left:9pt;mso-wrap-distance-top:0;mso-wrap-distance-right:9pt;mso-wrap-distance-bottom:0;mso-position-horizontal:absolute;mso-position-horizontal-relative:text;mso-position-vertical:absolute;mso-position-vertical-relative:text;mso-height-percent:0;mso-height-relative:margin;v-text-anchor:middle" o:gfxdata="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" fillcolor="white [3201]" strokecolor="#5b9bd5 [3208]" strokeweight="1pt">
+              <v:rect w14:anchorId="3B0594AD" id="正方形/長方形 1" o:spid="_x0000_s1026" style="position:absolute;left:0;text-align:left;margin-left:146.4pt;margin-top:12pt;width:195.55pt;height:24.6pt;z-index:251659264;visibility:visible;mso-wrap-style:square;mso-height-percent:0;mso-wrap-distance-left:9pt;mso-wrap-distance-top:0;mso-wrap-distance-right:9pt;mso-wrap-distance-bottom:0;mso-position-horizontal:absolute;mso-position-horizontal-relative:text;mso-position-vertical:absolute;mso-position-vertical-relative:text;mso-height-percent:0;mso-height-relative:margin;v-text-anchor:middle" o:gfxdata="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" fillcolor="white [3201]" strokecolor="#5b9bd5 [3208]" strokeweight="1pt">
                 <v:textbox>
                   <w:txbxContent>
                     <w:p>
@@ -523,7 +523,7 @@
                 <v:stroke joinstyle="miter"/>
                 <v:path gradientshapeok="t" o:connecttype="rect" textboxrect="5400,5400,16200,16200"/>
               </v:shapetype>
-              <v:shape id="ひし形 2" o:spid="_x0000_s1027" type="#_x0000_t4" style="position:absolute;left:0;text-align:left;margin-left:114pt;margin-top:14.7pt;width:265.3pt;height:83.1pt;z-index:251660288;visibility:visible;mso-wrap-style:square;mso-width-percent:0;mso-height-percent:0;mso-wrap-distance-left:9pt;mso-wrap-distance-top:0;mso-wrap-distance-right:9pt;mso-wrap-distance-bottom:0;mso-position-horizontal:absolute;mso-position-horizontal-relative:text;mso-position-vertical:absolute;mso-position-vertical-relative:text;mso-width-percent:0;mso-height-percent:0;mso-width-relative:margin;mso-height-relative:margin;v-text-anchor:middle" o:gfxdata="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" fillcolor="white [3201]" strokecolor="#5b9bd5 [3208]" strokeweight="1pt">
+              <v:shape id="ひし形 2" o:spid="_x0000_s1027" type="#_x0000_t4" style="position:absolute;left:0;text-align:left;margin-left:114pt;margin-top:14.7pt;width:265.3pt;height:83.1pt;z-index:251660288;visibility:visible;mso-wrap-style:square;mso-width-percent:0;mso-height-percent:0;mso-wrap-distance-left:9pt;mso-wrap-distance-top:0;mso-wrap-distance-right:9pt;mso-wrap-distance-bottom:0;mso-position-horizontal:absolute;mso-position-horizontal-relative:text;mso-position-vertical:absolute;mso-position-vertical-relative:text;mso-width-percent:0;mso-height-percent:0;mso-width-relative:margin;mso-height-relative:margin;v-text-anchor:middle" o:gfxdata="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" fillcolor="white [3201]" strokecolor="#5b9bd5 [3208]" strokeweight="1pt">
                 <v:textbox>
                   <w:txbxContent>
                     <w:p>
@@ -658,7 +658,7 @@
           </mc:Choice>
           <mc:Fallback>
             <w:pict>
-              <v:rect w14:anchorId="55E854BB" id="正方形/長方形 18" o:spid="_x0000_s1028" style="position:absolute;left:0;text-align:left;margin-left:411.6pt;margin-top:18pt;width:109.2pt;height:46.8pt;z-index:251679744;visibility:visible;mso-wrap-style:square;mso-wrap-distance-left:9pt;mso-wrap-distance-top:0;mso-wrap-distance-right:9pt;mso-wrap-distance-bottom:0;mso-position-horizontal:absolute;mso-position-horizontal-relative:text;mso-position-vertical:absolute;mso-position-vertical-relative:text;v-text-anchor:middle" o:gfxdata="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" fillcolor="white [3201]" strokecolor="#5b9bd5 [3208]" strokeweight="1pt">
+              <v:rect w14:anchorId="55E854BB" id="正方形/長方形 18" o:spid="_x0000_s1028" style="position:absolute;left:0;text-align:left;margin-left:411.6pt;margin-top:18pt;width:109.2pt;height:46.8pt;z-index:251679744;visibility:visible;mso-wrap-style:square;mso-wrap-distance-left:9pt;mso-wrap-distance-top:0;mso-wrap-distance-right:9pt;mso-wrap-distance-bottom:0;mso-position-horizontal:absolute;mso-position-horizontal-relative:text;mso-position-vertical:absolute;mso-position-vertical-relative:text;v-text-anchor:middle" o:gfxdata="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" fillcolor="white [3201]" strokecolor="#5b9bd5 [3208]" strokeweight="1pt">
                 <v:textbox>
                   <w:txbxContent>
                     <w:p>
@@ -855,7 +855,7 @@
                 <v:stroke joinstyle="miter"/>
                 <v:path gradientshapeok="t" o:connecttype="rect"/>
               </v:shapetype>
-              <v:shape id="テキスト ボックス 2" o:spid="_x0000_s1029" type="#_x0000_t202" style="position:absolute;left:0;text-align:left;margin-left:369pt;margin-top:7pt;width:49.8pt;height:110.6pt;z-index:251678720;visibility:visible;mso-wrap-style:square;mso-width-percent:0;mso-height-percent:200;mso-wrap-distance-left:9pt;mso-wrap-distance-top:3.6pt;mso-wrap-distance-right:9pt;mso-wrap-distance-bottom:3.6pt;mso-position-horizontal:absolute;mso-position-horizontal-relative:text;mso-position-vertical:absolute;mso-position-vertical-relative:text;mso-width-percent:0;mso-height-percent:200;mso-width-relative:margin;mso-height-relative:margin;v-text-anchor:top" o:gfxdata="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" stroked="f">
+              <v:shape id="テキスト ボックス 2" o:spid="_x0000_s1029" type="#_x0000_t202" style="position:absolute;left:0;text-align:left;margin-left:369pt;margin-top:7pt;width:49.8pt;height:110.6pt;z-index:251678720;visibility:visible;mso-wrap-style:square;mso-width-percent:0;mso-height-percent:200;mso-wrap-distance-left:9pt;mso-wrap-distance-top:3.6pt;mso-wrap-distance-right:9pt;mso-wrap-distance-bottom:3.6pt;mso-position-horizontal:absolute;mso-position-horizontal-relative:text;mso-position-vertical:absolute;mso-position-vertical-relative:text;mso-width-percent:0;mso-height-percent:200;mso-width-relative:margin;mso-height-relative:margin;v-text-anchor:top" o:gfxdata="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" stroked="f">
                 <v:textbox style="mso-fit-shape-to-text:t">
                   <w:txbxContent>
                     <w:p>
@@ -965,7 +965,7 @@
           </mc:Choice>
           <mc:Fallback>
             <w:pict>
-              <v:shape w14:anchorId="11164BF2" id="_x0000_s1030" type="#_x0000_t202" style="position:absolute;left:0;text-align:left;margin-left:206.4pt;margin-top:2.3pt;width:46.8pt;height:110.6pt;z-index:251674624;visibility:visible;mso-wrap-style:square;mso-width-percent:0;mso-height-percent:200;mso-wrap-distance-left:9pt;mso-wrap-distance-top:3.6pt;mso-wrap-distance-right:9pt;mso-wrap-distance-bottom:3.6pt;mso-position-horizontal:absolute;mso-position-horizontal-relative:text;mso-position-vertical:absolute;mso-position-vertical-relative:text;mso-width-percent:0;mso-height-percent:200;mso-width-relative:margin;mso-height-relative:margin;v-text-anchor:top" o:gfxdata="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" filled="f" stroked="f">
+              <v:shape w14:anchorId="11164BF2" id="_x0000_s1030" type="#_x0000_t202" style="position:absolute;left:0;text-align:left;margin-left:206.4pt;margin-top:2.3pt;width:46.8pt;height:110.6pt;z-index:251674624;visibility:visible;mso-wrap-style:square;mso-width-percent:0;mso-height-percent:200;mso-wrap-distance-left:9pt;mso-wrap-distance-top:3.6pt;mso-wrap-distance-right:9pt;mso-wrap-distance-bottom:3.6pt;mso-position-horizontal:absolute;mso-position-horizontal-relative:text;mso-position-vertical:absolute;mso-position-vertical-relative:text;mso-width-percent:0;mso-height-percent:200;mso-width-relative:margin;mso-height-relative:margin;v-text-anchor:top" o:gfxdata="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" filled="f" stroked="f">
                 <v:textbox style="mso-fit-shape-to-text:t">
                   <w:txbxContent>
                     <w:p>
@@ -1152,7 +1152,7 @@
           </mc:Choice>
           <mc:Fallback>
             <w:pict>
-              <v:rect w14:anchorId="68E630F3" id="正方形/長方形 3" o:spid="_x0000_s1031" style="position:absolute;left:0;text-align:left;margin-left:150.4pt;margin-top:4.85pt;width:195.5pt;height:44.7pt;z-index:251661312;visibility:visible;mso-wrap-style:square;mso-height-percent:0;mso-wrap-distance-left:9pt;mso-wrap-distance-top:0;mso-wrap-distance-right:9pt;mso-wrap-distance-bottom:0;mso-position-horizontal:absolute;mso-position-horizontal-relative:text;mso-position-vertical:absolute;mso-position-vertical-relative:text;mso-height-percent:0;mso-height-relative:margin;v-text-anchor:middle" o:gfxdata="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" fillcolor="white [3201]" strokecolor="#5b9bd5 [3208]" strokeweight="1pt">
+              <v:rect w14:anchorId="68E630F3" id="正方形/長方形 3" o:spid="_x0000_s1031" style="position:absolute;left:0;text-align:left;margin-left:150.4pt;margin-top:4.85pt;width:195.5pt;height:44.7pt;z-index:251661312;visibility:visible;mso-wrap-style:square;mso-height-percent:0;mso-wrap-distance-left:9pt;mso-wrap-distance-top:0;mso-wrap-distance-right:9pt;mso-wrap-distance-bottom:0;mso-position-horizontal:absolute;mso-position-horizontal-relative:text;mso-position-vertical:absolute;mso-position-vertical-relative:text;mso-height-percent:0;mso-height-relative:margin;v-text-anchor:middle" o:gfxdata="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" fillcolor="white [3201]" strokecolor="#5b9bd5 [3208]" strokeweight="1pt">
                 <v:textbox>
                   <w:txbxContent>
                     <w:p>
@@ -1354,7 +1354,7 @@
           </mc:Choice>
           <mc:Fallback>
             <w:pict>
-              <v:rect w14:anchorId="71F547FF" id="正方形/長方形 4" o:spid="_x0000_s1032" style="position:absolute;left:0;text-align:left;margin-left:150.4pt;margin-top:11.45pt;width:199.35pt;height:44.7pt;z-index:251662336;visibility:visible;mso-wrap-style:square;mso-wrap-distance-left:9pt;mso-wrap-distance-top:0;mso-wrap-distance-right:9pt;mso-wrap-distance-bottom:0;mso-position-horizontal:absolute;mso-position-horizontal-relative:text;mso-position-vertical:absolute;mso-position-vertical-relative:text;v-text-anchor:middle" o:gfxdata="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" fillcolor="white [3201]" strokecolor="#5b9bd5 [3208]" strokeweight="1pt">
+              <v:rect w14:anchorId="71F547FF" id="正方形/長方形 4" o:spid="_x0000_s1032" style="position:absolute;left:0;text-align:left;margin-left:150.4pt;margin-top:11.45pt;width:199.35pt;height:44.7pt;z-index:251662336;visibility:visible;mso-wrap-style:square;mso-wrap-distance-left:9pt;mso-wrap-distance-top:0;mso-wrap-distance-right:9pt;mso-wrap-distance-bottom:0;mso-position-horizontal:absolute;mso-position-horizontal-relative:text;mso-position-vertical:absolute;mso-position-vertical-relative:text;v-text-anchor:middle" o:gfxdata="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" fillcolor="white [3201]" strokecolor="#5b9bd5 [3208]" strokeweight="1pt">
                 <v:textbox>
                   <w:txbxContent>
                     <w:p>
@@ -1551,7 +1551,7 @@
           </mc:Choice>
           <mc:Fallback>
             <w:pict>
-              <v:shape w14:anchorId="4B5675DD" id="ひし形 5" o:spid="_x0000_s1033" type="#_x0000_t4" style="position:absolute;left:0;text-align:left;margin-left:107.4pt;margin-top:17.7pt;width:283.8pt;height:52.5pt;z-index:251663360;visibility:visible;mso-wrap-style:square;mso-width-percent:0;mso-height-percent:0;mso-wrap-distance-left:9pt;mso-wrap-distance-top:0;mso-wrap-distance-right:9pt;mso-wrap-distance-bottom:0;mso-position-horizontal:absolute;mso-position-horizontal-relative:text;mso-position-vertical:absolute;mso-position-vertical-relative:text;mso-width-percent:0;mso-height-percent:0;mso-width-relative:margin;mso-height-relative:margin;v-text-anchor:middle" o:gfxdata="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" fillcolor="white [3201]" strokecolor="#5b9bd5 [3208]" strokeweight="1pt">
+              <v:shape w14:anchorId="4B5675DD" id="ひし形 5" o:spid="_x0000_s1033" type="#_x0000_t4" style="position:absolute;left:0;text-align:left;margin-left:107.4pt;margin-top:17.7pt;width:283.8pt;height:52.5pt;z-index:251663360;visibility:visible;mso-wrap-style:square;mso-width-percent:0;mso-height-percent:0;mso-wrap-distance-left:9pt;mso-wrap-distance-top:0;mso-wrap-distance-right:9pt;mso-wrap-distance-bottom:0;mso-position-horizontal:absolute;mso-position-horizontal-relative:text;mso-position-vertical:absolute;mso-position-vertical-relative:text;mso-width-percent:0;mso-height-percent:0;mso-width-relative:margin;mso-height-relative:margin;v-text-anchor:middle" o:gfxdata="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" fillcolor="white [3201]" strokecolor="#5b9bd5 [3208]" strokeweight="1pt">
                 <v:textbox>
                   <w:txbxContent>
                     <w:p>
@@ -1663,7 +1663,7 @@
           </mc:Choice>
           <mc:Fallback>
             <w:pict>
-              <v:shape w14:anchorId="77778D33" id="_x0000_s1034" type="#_x0000_t202" style="position:absolute;left:0;text-align:left;margin-left:387.7pt;margin-top:10.8pt;width:55.2pt;height:110.6pt;z-index:251683840;visibility:visible;mso-wrap-style:square;mso-width-percent:0;mso-height-percent:200;mso-wrap-distance-left:9pt;mso-wrap-distance-top:3.6pt;mso-wrap-distance-right:9pt;mso-wrap-distance-bottom:3.6pt;mso-position-horizontal:absolute;mso-position-horizontal-relative:text;mso-position-vertical:absolute;mso-position-vertical-relative:text;mso-width-percent:0;mso-height-percent:200;mso-width-relative:margin;mso-height-relative:margin;v-text-anchor:top" o:gfxdata="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" filled="f" stroked="f">
+              <v:shape w14:anchorId="77778D33" id="_x0000_s1034" type="#_x0000_t202" style="position:absolute;left:0;text-align:left;margin-left:387.7pt;margin-top:10.8pt;width:55.2pt;height:110.6pt;z-index:251683840;visibility:visible;mso-wrap-style:square;mso-width-percent:0;mso-height-percent:200;mso-wrap-distance-left:9pt;mso-wrap-distance-top:3.6pt;mso-wrap-distance-right:9pt;mso-wrap-distance-bottom:3.6pt;mso-position-horizontal:absolute;mso-position-horizontal-relative:text;mso-position-vertical:absolute;mso-position-vertical-relative:text;mso-width-percent:0;mso-height-percent:200;mso-width-relative:margin;mso-height-relative:margin;v-text-anchor:top" o:gfxdata="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" filled="f" stroked="f">
                 <v:textbox style="mso-fit-shape-to-text:t">
                   <w:txbxContent>
                     <w:p>
@@ -1757,7 +1757,7 @@
           </mc:Choice>
           <mc:Fallback>
             <w:pict>
-              <v:shape w14:anchorId="3626D261" id="_x0000_s1035" type="#_x0000_t202" style="position:absolute;left:0;text-align:left;margin-left:73.2pt;margin-top:10.7pt;width:43.2pt;height:110.6pt;z-index:251681792;visibility:visible;mso-wrap-style:square;mso-width-percent:0;mso-height-percent:200;mso-wrap-distance-left:9pt;mso-wrap-distance-top:3.6pt;mso-wrap-distance-right:9pt;mso-wrap-distance-bottom:3.6pt;mso-position-horizontal:absolute;mso-position-horizontal-relative:text;mso-position-vertical:absolute;mso-position-vertical-relative:text;mso-width-percent:0;mso-height-percent:200;mso-width-relative:margin;mso-height-relative:margin;v-text-anchor:top" o:gfxdata="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" filled="f" stroked="f">
+              <v:shape w14:anchorId="3626D261" id="_x0000_s1035" type="#_x0000_t202" style="position:absolute;left:0;text-align:left;margin-left:73.2pt;margin-top:10.7pt;width:43.2pt;height:110.6pt;z-index:251681792;visibility:visible;mso-wrap-style:square;mso-width-percent:0;mso-height-percent:200;mso-wrap-distance-left:9pt;mso-wrap-distance-top:3.6pt;mso-wrap-distance-right:9pt;mso-wrap-distance-bottom:3.6pt;mso-position-horizontal:absolute;mso-position-horizontal-relative:text;mso-position-vertical:absolute;mso-position-vertical-relative:text;mso-width-percent:0;mso-height-percent:200;mso-width-relative:margin;mso-height-relative:margin;v-text-anchor:top" o:gfxdata="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" filled="f" stroked="f">
                 <v:textbox style="mso-fit-shape-to-text:t">
                   <w:txbxContent>
                     <w:p>
@@ -2017,7 +2017,7 @@
           </mc:Choice>
           <mc:Fallback>
             <w:pict>
-              <v:rect w14:anchorId="2D9273D6" id="正方形/長方形 7" o:spid="_x0000_s1036" style="position:absolute;left:0;text-align:left;margin-left:294pt;margin-top:6pt;width:152.4pt;height:25.8pt;z-index:251665408;visibility:visible;mso-wrap-style:square;mso-height-percent:0;mso-wrap-distance-left:9pt;mso-wrap-distance-top:0;mso-wrap-distance-right:9pt;mso-wrap-distance-bottom:0;mso-position-horizontal:absolute;mso-position-horizontal-relative:text;mso-position-vertical:absolute;mso-position-vertical-relative:text;mso-height-percent:0;mso-height-relative:margin;v-text-anchor:middle" o:gfxdata="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" fillcolor="white [3201]" strokecolor="#5b9bd5 [3208]" strokeweight="1pt">
+              <v:rect w14:anchorId="2D9273D6" id="正方形/長方形 7" o:spid="_x0000_s1036" style="position:absolute;left:0;text-align:left;margin-left:294pt;margin-top:6pt;width:152.4pt;height:25.8pt;z-index:251665408;visibility:visible;mso-wrap-style:square;mso-height-percent:0;mso-wrap-distance-left:9pt;mso-wrap-distance-top:0;mso-wrap-distance-right:9pt;mso-wrap-distance-bottom:0;mso-position-horizontal:absolute;mso-position-horizontal-relative:text;mso-position-vertical:absolute;mso-position-vertical-relative:text;mso-height-percent:0;mso-height-relative:margin;v-text-anchor:middle" o:gfxdata="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" fillcolor="white [3201]" strokecolor="#5b9bd5 [3208]" strokeweight="1pt">
                 <v:textbox>
                   <w:txbxContent>
                     <w:p>
@@ -2119,7 +2119,7 @@
           </mc:Choice>
           <mc:Fallback>
             <w:pict>
-              <v:rect w14:anchorId="4357250E" id="正方形/長方形 6" o:spid="_x0000_s1037" style="position:absolute;left:0;text-align:left;margin-left:57.6pt;margin-top:4.9pt;width:148.8pt;height:27.5pt;z-index:251664384;visibility:visible;mso-wrap-style:square;mso-height-percent:0;mso-wrap-distance-left:9pt;mso-wrap-distance-top:0;mso-wrap-distance-right:9pt;mso-wrap-distance-bottom:0;mso-position-horizontal:absolute;mso-position-horizontal-relative:text;mso-position-vertical:absolute;mso-position-vertical-relative:text;mso-height-percent:0;mso-height-relative:margin;v-text-anchor:middle" o:gfxdata="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" fillcolor="white [3201]" strokecolor="#5b9bd5 [3208]" strokeweight="1pt">
+              <v:rect w14:anchorId="4357250E" id="正方形/長方形 6" o:spid="_x0000_s1037" style="position:absolute;left:0;text-align:left;margin-left:57.6pt;margin-top:4.9pt;width:148.8pt;height:27.5pt;z-index:251664384;visibility:visible;mso-wrap-style:square;mso-height-percent:0;mso-wrap-distance-left:9pt;mso-wrap-distance-top:0;mso-wrap-distance-right:9pt;mso-wrap-distance-bottom:0;mso-position-horizontal:absolute;mso-position-horizontal-relative:text;mso-position-vertical:absolute;mso-position-vertical-relative:text;mso-height-percent:0;mso-height-relative:margin;v-text-anchor:middle" o:gfxdata="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" fillcolor="white [3201]" strokecolor="#5b9bd5 [3208]" strokeweight="1pt">
                 <v:textbox>
                   <w:txbxContent>
                     <w:p>
@@ -3131,6 +3131,13 @@
           <w:szCs w:val="21"/>
         </w:rPr>
         <w:t>の場合は2人が手役代の半額ずつを払います。</w:t>
+      </w:r>
+      <w:r>
+        <w:rPr>
+          <w:rFonts w:hint="eastAsia"/>
+          <w:szCs w:val="21"/>
+        </w:rPr>
+        <w:t>手役の発表は義務ではなく、手役があっても発表しないこともできます（手役代はもらえません）。</w:t>
       </w:r>
     </w:p>
     <w:p>

</xml_diff>

<commit_message>
top bottom card point scoring
</commit_message>
<xml_diff>
--- a/八十ルール.docx
+++ b/八十ルール.docx
@@ -1,6 +1,6 @@
 
 <file path=word/document.xml><?xml version="1.0" encoding="utf-8"?>
-<w:document xmlns:wpc="http://schemas.microsoft.com/office/word/2010/wordprocessingCanvas" xmlns:cx="http://schemas.microsoft.com/office/drawing/2014/chartex" xmlns:cx1="http://schemas.microsoft.com/office/drawing/2015/9/8/chartex" xmlns:cx2="http://schemas.microsoft.com/office/drawing/2015/10/21/chartex" xmlns:cx3="http://schemas.microsoft.com/office/drawing/2016/5/9/chartex" xmlns:cx4="http://schemas.microsoft.com/office/drawing/2016/5/10/chartex" xmlns:cx5="http://schemas.microsoft.com/office/drawing/2016/5/11/chartex" xmlns:cx6="http://schemas.microsoft.com/office/drawing/2016/5/12/chartex" xmlns:cx7="http://schemas.microsoft.com/office/drawing/2016/5/13/chartex" xmlns:cx8="http://schemas.microsoft.com/office/drawing/2016/5/14/chartex" xmlns:mc="http://schemas.openxmlformats.org/markup-compatibility/2006" xmlns:aink="http://schemas.microsoft.com/office/drawing/2016/ink" xmlns:am3d="http://schemas.microsoft.com/office/drawing/2017/model3d" xmlns:o="urn:schemas-microsoft-com:office:office" xmlns:r="http://schemas.openxmlformats.org/officeDocument/2006/relationships" xmlns:m="http://schemas.openxmlformats.org/officeDocument/2006/math" xmlns:v="urn:schemas-microsoft-com:vml" xmlns:wp14="http://schemas.microsoft.com/office/word/2010/wordprocessingDrawing" xmlns:wp="http://schemas.openxmlformats.org/drawingml/2006/wordprocessingDrawing" xmlns:w10="urn:schemas-microsoft-com:office:word" xmlns:w="http://schemas.openxmlformats.org/wordprocessingml/2006/main" xmlns:w14="http://schemas.microsoft.com/office/word/2010/wordml" xmlns:w15="http://schemas.microsoft.com/office/word/2012/wordml" xmlns:w16cex="http://schemas.microsoft.com/office/word/2018/wordml/cex" xmlns:w16cid="http://schemas.microsoft.com/office/word/2016/wordml/cid" xmlns:w16="http://schemas.microsoft.com/office/word/2018/wordml" xmlns:w16sdtdh="http://schemas.microsoft.com/office/word/2020/wordml/sdtdatahash" xmlns:w16se="http://schemas.microsoft.com/office/word/2015/wordml/symex" xmlns:wpg="http://schemas.microsoft.com/office/word/2010/wordprocessingGroup" xmlns:wpi="http://schemas.microsoft.com/office/word/2010/wordprocessingInk" xmlns:wne="http://schemas.microsoft.com/office/word/2006/wordml" xmlns:wps="http://schemas.microsoft.com/office/word/2010/wordprocessingShape" mc:Ignorable="w14 w15 w16se w16cid w16 w16cex w16sdtdh wp14">
+<w:document xmlns:wpc="http://schemas.microsoft.com/office/word/2010/wordprocessingCanvas" xmlns:cx="http://schemas.microsoft.com/office/drawing/2014/chartex" xmlns:cx1="http://schemas.microsoft.com/office/drawing/2015/9/8/chartex" xmlns:cx2="http://schemas.microsoft.com/office/drawing/2015/10/21/chartex" xmlns:cx3="http://schemas.microsoft.com/office/drawing/2016/5/9/chartex" xmlns:cx4="http://schemas.microsoft.com/office/drawing/2016/5/10/chartex" xmlns:cx5="http://schemas.microsoft.com/office/drawing/2016/5/11/chartex" xmlns:cx6="http://schemas.microsoft.com/office/drawing/2016/5/12/chartex" xmlns:cx7="http://schemas.microsoft.com/office/drawing/2016/5/13/chartex" xmlns:cx8="http://schemas.microsoft.com/office/drawing/2016/5/14/chartex" xmlns:mc="http://schemas.openxmlformats.org/markup-compatibility/2006" xmlns:aink="http://schemas.microsoft.com/office/drawing/2016/ink" xmlns:am3d="http://schemas.microsoft.com/office/drawing/2017/model3d" xmlns:o="urn:schemas-microsoft-com:office:office" xmlns:oel="http://schemas.microsoft.com/office/2019/extlst" xmlns:r="http://schemas.openxmlformats.org/officeDocument/2006/relationships" xmlns:m="http://schemas.openxmlformats.org/officeDocument/2006/math" xmlns:v="urn:schemas-microsoft-com:vml" xmlns:wp14="http://schemas.microsoft.com/office/word/2010/wordprocessingDrawing" xmlns:wp="http://schemas.openxmlformats.org/drawingml/2006/wordprocessingDrawing" xmlns:w10="urn:schemas-microsoft-com:office:word" xmlns:w="http://schemas.openxmlformats.org/wordprocessingml/2006/main" xmlns:w14="http://schemas.microsoft.com/office/word/2010/wordml" xmlns:w15="http://schemas.microsoft.com/office/word/2012/wordml" xmlns:w16cex="http://schemas.microsoft.com/office/word/2018/wordml/cex" xmlns:w16cid="http://schemas.microsoft.com/office/word/2016/wordml/cid" xmlns:w16="http://schemas.microsoft.com/office/word/2018/wordml" xmlns:w16sdtdh="http://schemas.microsoft.com/office/word/2020/wordml/sdtdatahash" xmlns:w16se="http://schemas.microsoft.com/office/word/2015/wordml/symex" xmlns:wpg="http://schemas.microsoft.com/office/word/2010/wordprocessingGroup" xmlns:wpi="http://schemas.microsoft.com/office/word/2010/wordprocessingInk" xmlns:wne="http://schemas.microsoft.com/office/word/2006/wordml" xmlns:wps="http://schemas.microsoft.com/office/word/2010/wordprocessingShape" mc:Ignorable="w14 w15 w16se w16cid w16 w16cex w16sdtdh wp14">
   <w:body>
     <w:p>
       <w:pPr>
@@ -494,7 +494,13 @@
                               <w:rPr>
                                 <w:rFonts w:hint="eastAsia"/>
                               </w:rPr>
-                              <w:t>（参加するかどうか）</w:t>
+                              <w:t>（</w:t>
+                            </w:r>
+                            <w:r>
+                              <w:rPr>
+                                <w:rFonts w:hint="eastAsia"/>
+                              </w:rPr>
+                              <w:t>参加するかどうか）</w:t>
                             </w:r>
                           </w:p>
                         </w:txbxContent>
@@ -551,7 +557,13 @@
                         <w:rPr>
                           <w:rFonts w:hint="eastAsia"/>
                         </w:rPr>
-                        <w:t>（参加するかどうか）</w:t>
+                        <w:t>（</w:t>
+                      </w:r>
+                      <w:r>
+                        <w:rPr>
+                          <w:rFonts w:hint="eastAsia"/>
+                        </w:rPr>
+                        <w:t>参加するかどうか）</w:t>
                       </w:r>
                     </w:p>
                   </w:txbxContent>
@@ -3940,21 +3952,25 @@
           <w:b/>
           <w:bCs/>
         </w:rPr>
-        <w:t>札点から80点を引いたものの</w:t>
-      </w:r>
-      <w:r>
-        <w:rPr>
-          <w:rFonts w:hint="eastAsia"/>
-          <w:b/>
-          <w:bCs/>
-        </w:rPr>
-        <w:t>2倍</w:t>
-      </w:r>
-      <w:r>
-        <w:rPr>
-          <w:rFonts w:hint="eastAsia"/>
-        </w:rPr>
-        <w:t>が各自の得失点となります。一番勝った人は降り賃がもしあれば受け取り、次回の仮親となります。トップが同点だった場合は、仮親の位置から反時計回りに順番が早い方の勝ちとなります。</w:t>
+        <w:t>札点一位と最下位の人が札点の差額を授受します。</w:t>
+      </w:r>
+      <w:r>
+        <w:rPr>
+          <w:rFonts w:hint="eastAsia"/>
+        </w:rPr>
+        <w:t>一番勝った人は降り賃がもしあれば受け取り、次回の仮親となります。同点だった場合は、仮親の位置から反時計回りに順番が早い方</w:t>
+      </w:r>
+      <w:r>
+        <w:rPr>
+          <w:rFonts w:hint="eastAsia"/>
+        </w:rPr>
+        <w:t>が上の順位となります</w:t>
+      </w:r>
+      <w:r>
+        <w:rPr>
+          <w:rFonts w:hint="eastAsia"/>
+        </w:rPr>
+        <w:t>。</w:t>
       </w:r>
     </w:p>
     <w:p/>
@@ -7363,7 +7379,7 @@
 </file>
 
 <file path=word/endnotes.xml><?xml version="1.0" encoding="utf-8"?>
-<w:endnotes xmlns:wpc="http://schemas.microsoft.com/office/word/2010/wordprocessingCanvas" xmlns:cx="http://schemas.microsoft.com/office/drawing/2014/chartex" xmlns:cx1="http://schemas.microsoft.com/office/drawing/2015/9/8/chartex" xmlns:cx2="http://schemas.microsoft.com/office/drawing/2015/10/21/chartex" xmlns:cx3="http://schemas.microsoft.com/office/drawing/2016/5/9/chartex" xmlns:cx4="http://schemas.microsoft.com/office/drawing/2016/5/10/chartex" xmlns:cx5="http://schemas.microsoft.com/office/drawing/2016/5/11/chartex" xmlns:cx6="http://schemas.microsoft.com/office/drawing/2016/5/12/chartex" xmlns:cx7="http://schemas.microsoft.com/office/drawing/2016/5/13/chartex" xmlns:cx8="http://schemas.microsoft.com/office/drawing/2016/5/14/chartex" xmlns:mc="http://schemas.openxmlformats.org/markup-compatibility/2006" xmlns:aink="http://schemas.microsoft.com/office/drawing/2016/ink" xmlns:am3d="http://schemas.microsoft.com/office/drawing/2017/model3d" xmlns:o="urn:schemas-microsoft-com:office:office" xmlns:r="http://schemas.openxmlformats.org/officeDocument/2006/relationships" xmlns:m="http://schemas.openxmlformats.org/officeDocument/2006/math" xmlns:v="urn:schemas-microsoft-com:vml" xmlns:wp14="http://schemas.microsoft.com/office/word/2010/wordprocessingDrawing" xmlns:wp="http://schemas.openxmlformats.org/drawingml/2006/wordprocessingDrawing" xmlns:w10="urn:schemas-microsoft-com:office:word" xmlns:w="http://schemas.openxmlformats.org/wordprocessingml/2006/main" xmlns:w14="http://schemas.microsoft.com/office/word/2010/wordml" xmlns:w15="http://schemas.microsoft.com/office/word/2012/wordml" xmlns:w16cex="http://schemas.microsoft.com/office/word/2018/wordml/cex" xmlns:w16cid="http://schemas.microsoft.com/office/word/2016/wordml/cid" xmlns:w16="http://schemas.microsoft.com/office/word/2018/wordml" xmlns:w16sdtdh="http://schemas.microsoft.com/office/word/2020/wordml/sdtdatahash" xmlns:w16se="http://schemas.microsoft.com/office/word/2015/wordml/symex" xmlns:wpg="http://schemas.microsoft.com/office/word/2010/wordprocessingGroup" xmlns:wpi="http://schemas.microsoft.com/office/word/2010/wordprocessingInk" xmlns:wne="http://schemas.microsoft.com/office/word/2006/wordml" xmlns:wps="http://schemas.microsoft.com/office/word/2010/wordprocessingShape" mc:Ignorable="w14 w15 w16se w16cid w16 w16cex w16sdtdh wp14">
+<w:endnotes xmlns:wpc="http://schemas.microsoft.com/office/word/2010/wordprocessingCanvas" xmlns:cx="http://schemas.microsoft.com/office/drawing/2014/chartex" xmlns:cx1="http://schemas.microsoft.com/office/drawing/2015/9/8/chartex" xmlns:cx2="http://schemas.microsoft.com/office/drawing/2015/10/21/chartex" xmlns:cx3="http://schemas.microsoft.com/office/drawing/2016/5/9/chartex" xmlns:cx4="http://schemas.microsoft.com/office/drawing/2016/5/10/chartex" xmlns:cx5="http://schemas.microsoft.com/office/drawing/2016/5/11/chartex" xmlns:cx6="http://schemas.microsoft.com/office/drawing/2016/5/12/chartex" xmlns:cx7="http://schemas.microsoft.com/office/drawing/2016/5/13/chartex" xmlns:cx8="http://schemas.microsoft.com/office/drawing/2016/5/14/chartex" xmlns:mc="http://schemas.openxmlformats.org/markup-compatibility/2006" xmlns:aink="http://schemas.microsoft.com/office/drawing/2016/ink" xmlns:am3d="http://schemas.microsoft.com/office/drawing/2017/model3d" xmlns:o="urn:schemas-microsoft-com:office:office" xmlns:oel="http://schemas.microsoft.com/office/2019/extlst" xmlns:r="http://schemas.openxmlformats.org/officeDocument/2006/relationships" xmlns:m="http://schemas.openxmlformats.org/officeDocument/2006/math" xmlns:v="urn:schemas-microsoft-com:vml" xmlns:wp14="http://schemas.microsoft.com/office/word/2010/wordprocessingDrawing" xmlns:wp="http://schemas.openxmlformats.org/drawingml/2006/wordprocessingDrawing" xmlns:w10="urn:schemas-microsoft-com:office:word" xmlns:w="http://schemas.openxmlformats.org/wordprocessingml/2006/main" xmlns:w14="http://schemas.microsoft.com/office/word/2010/wordml" xmlns:w15="http://schemas.microsoft.com/office/word/2012/wordml" xmlns:w16cex="http://schemas.microsoft.com/office/word/2018/wordml/cex" xmlns:w16cid="http://schemas.microsoft.com/office/word/2016/wordml/cid" xmlns:w16="http://schemas.microsoft.com/office/word/2018/wordml" xmlns:w16sdtdh="http://schemas.microsoft.com/office/word/2020/wordml/sdtdatahash" xmlns:w16se="http://schemas.microsoft.com/office/word/2015/wordml/symex" xmlns:wpg="http://schemas.microsoft.com/office/word/2010/wordprocessingGroup" xmlns:wpi="http://schemas.microsoft.com/office/word/2010/wordprocessingInk" xmlns:wne="http://schemas.microsoft.com/office/word/2006/wordml" xmlns:wps="http://schemas.microsoft.com/office/word/2010/wordprocessingShape" mc:Ignorable="w14 w15 w16se w16cid w16 w16cex w16sdtdh wp14">
   <w:endnote w:type="separator" w:id="-1">
     <w:p>
       <w:r>
@@ -7382,7 +7398,7 @@
 </file>
 
 <file path=word/footer1.xml><?xml version="1.0" encoding="utf-8"?>
-<w:ftr xmlns:wpc="http://schemas.microsoft.com/office/word/2010/wordprocessingCanvas" xmlns:cx="http://schemas.microsoft.com/office/drawing/2014/chartex" xmlns:cx1="http://schemas.microsoft.com/office/drawing/2015/9/8/chartex" xmlns:cx2="http://schemas.microsoft.com/office/drawing/2015/10/21/chartex" xmlns:cx3="http://schemas.microsoft.com/office/drawing/2016/5/9/chartex" xmlns:cx4="http://schemas.microsoft.com/office/drawing/2016/5/10/chartex" xmlns:cx5="http://schemas.microsoft.com/office/drawing/2016/5/11/chartex" xmlns:cx6="http://schemas.microsoft.com/office/drawing/2016/5/12/chartex" xmlns:cx7="http://schemas.microsoft.com/office/drawing/2016/5/13/chartex" xmlns:cx8="http://schemas.microsoft.com/office/drawing/2016/5/14/chartex" xmlns:mc="http://schemas.openxmlformats.org/markup-compatibility/2006" xmlns:aink="http://schemas.microsoft.com/office/drawing/2016/ink" xmlns:am3d="http://schemas.microsoft.com/office/drawing/2017/model3d" xmlns:o="urn:schemas-microsoft-com:office:office" xmlns:r="http://schemas.openxmlformats.org/officeDocument/2006/relationships" xmlns:m="http://schemas.openxmlformats.org/officeDocument/2006/math" xmlns:v="urn:schemas-microsoft-com:vml" xmlns:wp14="http://schemas.microsoft.com/office/word/2010/wordprocessingDrawing" xmlns:wp="http://schemas.openxmlformats.org/drawingml/2006/wordprocessingDrawing" xmlns:w10="urn:schemas-microsoft-com:office:word" xmlns:w="http://schemas.openxmlformats.org/wordprocessingml/2006/main" xmlns:w14="http://schemas.microsoft.com/office/word/2010/wordml" xmlns:w15="http://schemas.microsoft.com/office/word/2012/wordml" xmlns:w16cex="http://schemas.microsoft.com/office/word/2018/wordml/cex" xmlns:w16cid="http://schemas.microsoft.com/office/word/2016/wordml/cid" xmlns:w16="http://schemas.microsoft.com/office/word/2018/wordml" xmlns:w16sdtdh="http://schemas.microsoft.com/office/word/2020/wordml/sdtdatahash" xmlns:w16se="http://schemas.microsoft.com/office/word/2015/wordml/symex" xmlns:wpg="http://schemas.microsoft.com/office/word/2010/wordprocessingGroup" xmlns:wpi="http://schemas.microsoft.com/office/word/2010/wordprocessingInk" xmlns:wne="http://schemas.microsoft.com/office/word/2006/wordml" xmlns:wps="http://schemas.microsoft.com/office/word/2010/wordprocessingShape" mc:Ignorable="w14 w15 w16se w16cid w16 w16cex w16sdtdh wp14">
+<w:ftr xmlns:wpc="http://schemas.microsoft.com/office/word/2010/wordprocessingCanvas" xmlns:cx="http://schemas.microsoft.com/office/drawing/2014/chartex" xmlns:cx1="http://schemas.microsoft.com/office/drawing/2015/9/8/chartex" xmlns:cx2="http://schemas.microsoft.com/office/drawing/2015/10/21/chartex" xmlns:cx3="http://schemas.microsoft.com/office/drawing/2016/5/9/chartex" xmlns:cx4="http://schemas.microsoft.com/office/drawing/2016/5/10/chartex" xmlns:cx5="http://schemas.microsoft.com/office/drawing/2016/5/11/chartex" xmlns:cx6="http://schemas.microsoft.com/office/drawing/2016/5/12/chartex" xmlns:cx7="http://schemas.microsoft.com/office/drawing/2016/5/13/chartex" xmlns:cx8="http://schemas.microsoft.com/office/drawing/2016/5/14/chartex" xmlns:mc="http://schemas.openxmlformats.org/markup-compatibility/2006" xmlns:aink="http://schemas.microsoft.com/office/drawing/2016/ink" xmlns:am3d="http://schemas.microsoft.com/office/drawing/2017/model3d" xmlns:o="urn:schemas-microsoft-com:office:office" xmlns:oel="http://schemas.microsoft.com/office/2019/extlst" xmlns:r="http://schemas.openxmlformats.org/officeDocument/2006/relationships" xmlns:m="http://schemas.openxmlformats.org/officeDocument/2006/math" xmlns:v="urn:schemas-microsoft-com:vml" xmlns:wp14="http://schemas.microsoft.com/office/word/2010/wordprocessingDrawing" xmlns:wp="http://schemas.openxmlformats.org/drawingml/2006/wordprocessingDrawing" xmlns:w10="urn:schemas-microsoft-com:office:word" xmlns:w="http://schemas.openxmlformats.org/wordprocessingml/2006/main" xmlns:w14="http://schemas.microsoft.com/office/word/2010/wordml" xmlns:w15="http://schemas.microsoft.com/office/word/2012/wordml" xmlns:w16cex="http://schemas.microsoft.com/office/word/2018/wordml/cex" xmlns:w16cid="http://schemas.microsoft.com/office/word/2016/wordml/cid" xmlns:w16="http://schemas.microsoft.com/office/word/2018/wordml" xmlns:w16sdtdh="http://schemas.microsoft.com/office/word/2020/wordml/sdtdatahash" xmlns:w16se="http://schemas.microsoft.com/office/word/2015/wordml/symex" xmlns:wpg="http://schemas.microsoft.com/office/word/2010/wordprocessingGroup" xmlns:wpi="http://schemas.microsoft.com/office/word/2010/wordprocessingInk" xmlns:wne="http://schemas.microsoft.com/office/word/2006/wordml" xmlns:wps="http://schemas.microsoft.com/office/word/2010/wordprocessingShape" mc:Ignorable="w14 w15 w16se w16cid w16 w16cex w16sdtdh wp14">
   <w:sdt>
     <w:sdtPr>
       <w:id w:val="1289399988"/>
@@ -7428,7 +7444,7 @@
 </file>
 
 <file path=word/footnotes.xml><?xml version="1.0" encoding="utf-8"?>
-<w:footnotes xmlns:wpc="http://schemas.microsoft.com/office/word/2010/wordprocessingCanvas" xmlns:cx="http://schemas.microsoft.com/office/drawing/2014/chartex" xmlns:cx1="http://schemas.microsoft.com/office/drawing/2015/9/8/chartex" xmlns:cx2="http://schemas.microsoft.com/office/drawing/2015/10/21/chartex" xmlns:cx3="http://schemas.microsoft.com/office/drawing/2016/5/9/chartex" xmlns:cx4="http://schemas.microsoft.com/office/drawing/2016/5/10/chartex" xmlns:cx5="http://schemas.microsoft.com/office/drawing/2016/5/11/chartex" xmlns:cx6="http://schemas.microsoft.com/office/drawing/2016/5/12/chartex" xmlns:cx7="http://schemas.microsoft.com/office/drawing/2016/5/13/chartex" xmlns:cx8="http://schemas.microsoft.com/office/drawing/2016/5/14/chartex" xmlns:mc="http://schemas.openxmlformats.org/markup-compatibility/2006" xmlns:aink="http://schemas.microsoft.com/office/drawing/2016/ink" xmlns:am3d="http://schemas.microsoft.com/office/drawing/2017/model3d" xmlns:o="urn:schemas-microsoft-com:office:office" xmlns:r="http://schemas.openxmlformats.org/officeDocument/2006/relationships" xmlns:m="http://schemas.openxmlformats.org/officeDocument/2006/math" xmlns:v="urn:schemas-microsoft-com:vml" xmlns:wp14="http://schemas.microsoft.com/office/word/2010/wordprocessingDrawing" xmlns:wp="http://schemas.openxmlformats.org/drawingml/2006/wordprocessingDrawing" xmlns:w10="urn:schemas-microsoft-com:office:word" xmlns:w="http://schemas.openxmlformats.org/wordprocessingml/2006/main" xmlns:w14="http://schemas.microsoft.com/office/word/2010/wordml" xmlns:w15="http://schemas.microsoft.com/office/word/2012/wordml" xmlns:w16cex="http://schemas.microsoft.com/office/word/2018/wordml/cex" xmlns:w16cid="http://schemas.microsoft.com/office/word/2016/wordml/cid" xmlns:w16="http://schemas.microsoft.com/office/word/2018/wordml" xmlns:w16sdtdh="http://schemas.microsoft.com/office/word/2020/wordml/sdtdatahash" xmlns:w16se="http://schemas.microsoft.com/office/word/2015/wordml/symex" xmlns:wpg="http://schemas.microsoft.com/office/word/2010/wordprocessingGroup" xmlns:wpi="http://schemas.microsoft.com/office/word/2010/wordprocessingInk" xmlns:wne="http://schemas.microsoft.com/office/word/2006/wordml" xmlns:wps="http://schemas.microsoft.com/office/word/2010/wordprocessingShape" mc:Ignorable="w14 w15 w16se w16cid w16 w16cex w16sdtdh wp14">
+<w:footnotes xmlns:wpc="http://schemas.microsoft.com/office/word/2010/wordprocessingCanvas" xmlns:cx="http://schemas.microsoft.com/office/drawing/2014/chartex" xmlns:cx1="http://schemas.microsoft.com/office/drawing/2015/9/8/chartex" xmlns:cx2="http://schemas.microsoft.com/office/drawing/2015/10/21/chartex" xmlns:cx3="http://schemas.microsoft.com/office/drawing/2016/5/9/chartex" xmlns:cx4="http://schemas.microsoft.com/office/drawing/2016/5/10/chartex" xmlns:cx5="http://schemas.microsoft.com/office/drawing/2016/5/11/chartex" xmlns:cx6="http://schemas.microsoft.com/office/drawing/2016/5/12/chartex" xmlns:cx7="http://schemas.microsoft.com/office/drawing/2016/5/13/chartex" xmlns:cx8="http://schemas.microsoft.com/office/drawing/2016/5/14/chartex" xmlns:mc="http://schemas.openxmlformats.org/markup-compatibility/2006" xmlns:aink="http://schemas.microsoft.com/office/drawing/2016/ink" xmlns:am3d="http://schemas.microsoft.com/office/drawing/2017/model3d" xmlns:o="urn:schemas-microsoft-com:office:office" xmlns:oel="http://schemas.microsoft.com/office/2019/extlst" xmlns:r="http://schemas.openxmlformats.org/officeDocument/2006/relationships" xmlns:m="http://schemas.openxmlformats.org/officeDocument/2006/math" xmlns:v="urn:schemas-microsoft-com:vml" xmlns:wp14="http://schemas.microsoft.com/office/word/2010/wordprocessingDrawing" xmlns:wp="http://schemas.openxmlformats.org/drawingml/2006/wordprocessingDrawing" xmlns:w10="urn:schemas-microsoft-com:office:word" xmlns:w="http://schemas.openxmlformats.org/wordprocessingml/2006/main" xmlns:w14="http://schemas.microsoft.com/office/word/2010/wordml" xmlns:w15="http://schemas.microsoft.com/office/word/2012/wordml" xmlns:w16cex="http://schemas.microsoft.com/office/word/2018/wordml/cex" xmlns:w16cid="http://schemas.microsoft.com/office/word/2016/wordml/cid" xmlns:w16="http://schemas.microsoft.com/office/word/2018/wordml" xmlns:w16sdtdh="http://schemas.microsoft.com/office/word/2020/wordml/sdtdatahash" xmlns:w16se="http://schemas.microsoft.com/office/word/2015/wordml/symex" xmlns:wpg="http://schemas.microsoft.com/office/word/2010/wordprocessingGroup" xmlns:wpi="http://schemas.microsoft.com/office/word/2010/wordprocessingInk" xmlns:wne="http://schemas.microsoft.com/office/word/2006/wordml" xmlns:wps="http://schemas.microsoft.com/office/word/2010/wordprocessingShape" mc:Ignorable="w14 w15 w16se w16cid w16 w16cex w16sdtdh wp14">
   <w:footnote w:type="separator" w:id="-1">
     <w:p>
       <w:r>
@@ -7447,7 +7463,7 @@
 </file>
 
 <file path=word/numbering.xml><?xml version="1.0" encoding="utf-8"?>
-<w:numbering xmlns:wpc="http://schemas.microsoft.com/office/word/2010/wordprocessingCanvas" xmlns:cx="http://schemas.microsoft.com/office/drawing/2014/chartex" xmlns:cx1="http://schemas.microsoft.com/office/drawing/2015/9/8/chartex" xmlns:cx2="http://schemas.microsoft.com/office/drawing/2015/10/21/chartex" xmlns:cx3="http://schemas.microsoft.com/office/drawing/2016/5/9/chartex" xmlns:cx4="http://schemas.microsoft.com/office/drawing/2016/5/10/chartex" xmlns:cx5="http://schemas.microsoft.com/office/drawing/2016/5/11/chartex" xmlns:cx6="http://schemas.microsoft.com/office/drawing/2016/5/12/chartex" xmlns:cx7="http://schemas.microsoft.com/office/drawing/2016/5/13/chartex" xmlns:cx8="http://schemas.microsoft.com/office/drawing/2016/5/14/chartex" xmlns:mc="http://schemas.openxmlformats.org/markup-compatibility/2006" xmlns:aink="http://schemas.microsoft.com/office/drawing/2016/ink" xmlns:am3d="http://schemas.microsoft.com/office/drawing/2017/model3d" xmlns:o="urn:schemas-microsoft-com:office:office" xmlns:r="http://schemas.openxmlformats.org/officeDocument/2006/relationships" xmlns:m="http://schemas.openxmlformats.org/officeDocument/2006/math" xmlns:v="urn:schemas-microsoft-com:vml" xmlns:wp14="http://schemas.microsoft.com/office/word/2010/wordprocessingDrawing" xmlns:wp="http://schemas.openxmlformats.org/drawingml/2006/wordprocessingDrawing" xmlns:w10="urn:schemas-microsoft-com:office:word" xmlns:w="http://schemas.openxmlformats.org/wordprocessingml/2006/main" xmlns:w14="http://schemas.microsoft.com/office/word/2010/wordml" xmlns:w15="http://schemas.microsoft.com/office/word/2012/wordml" xmlns:w16cex="http://schemas.microsoft.com/office/word/2018/wordml/cex" xmlns:w16cid="http://schemas.microsoft.com/office/word/2016/wordml/cid" xmlns:w16="http://schemas.microsoft.com/office/word/2018/wordml" xmlns:w16sdtdh="http://schemas.microsoft.com/office/word/2020/wordml/sdtdatahash" xmlns:w16se="http://schemas.microsoft.com/office/word/2015/wordml/symex" xmlns:wpg="http://schemas.microsoft.com/office/word/2010/wordprocessingGroup" xmlns:wpi="http://schemas.microsoft.com/office/word/2010/wordprocessingInk" xmlns:wne="http://schemas.microsoft.com/office/word/2006/wordml" xmlns:wps="http://schemas.microsoft.com/office/word/2010/wordprocessingShape" mc:Ignorable="w14 w15 w16se w16cid w16 w16cex w16sdtdh wp14">
+<w:numbering xmlns:wpc="http://schemas.microsoft.com/office/word/2010/wordprocessingCanvas" xmlns:cx="http://schemas.microsoft.com/office/drawing/2014/chartex" xmlns:cx1="http://schemas.microsoft.com/office/drawing/2015/9/8/chartex" xmlns:cx2="http://schemas.microsoft.com/office/drawing/2015/10/21/chartex" xmlns:cx3="http://schemas.microsoft.com/office/drawing/2016/5/9/chartex" xmlns:cx4="http://schemas.microsoft.com/office/drawing/2016/5/10/chartex" xmlns:cx5="http://schemas.microsoft.com/office/drawing/2016/5/11/chartex" xmlns:cx6="http://schemas.microsoft.com/office/drawing/2016/5/12/chartex" xmlns:cx7="http://schemas.microsoft.com/office/drawing/2016/5/13/chartex" xmlns:cx8="http://schemas.microsoft.com/office/drawing/2016/5/14/chartex" xmlns:mc="http://schemas.openxmlformats.org/markup-compatibility/2006" xmlns:aink="http://schemas.microsoft.com/office/drawing/2016/ink" xmlns:am3d="http://schemas.microsoft.com/office/drawing/2017/model3d" xmlns:o="urn:schemas-microsoft-com:office:office" xmlns:oel="http://schemas.microsoft.com/office/2019/extlst" xmlns:r="http://schemas.openxmlformats.org/officeDocument/2006/relationships" xmlns:m="http://schemas.openxmlformats.org/officeDocument/2006/math" xmlns:v="urn:schemas-microsoft-com:vml" xmlns:wp14="http://schemas.microsoft.com/office/word/2010/wordprocessingDrawing" xmlns:wp="http://schemas.openxmlformats.org/drawingml/2006/wordprocessingDrawing" xmlns:w10="urn:schemas-microsoft-com:office:word" xmlns:w="http://schemas.openxmlformats.org/wordprocessingml/2006/main" xmlns:w14="http://schemas.microsoft.com/office/word/2010/wordml" xmlns:w15="http://schemas.microsoft.com/office/word/2012/wordml" xmlns:w16cex="http://schemas.microsoft.com/office/word/2018/wordml/cex" xmlns:w16cid="http://schemas.microsoft.com/office/word/2016/wordml/cid" xmlns:w16="http://schemas.microsoft.com/office/word/2018/wordml" xmlns:w16sdtdh="http://schemas.microsoft.com/office/word/2020/wordml/sdtdatahash" xmlns:w16se="http://schemas.microsoft.com/office/word/2015/wordml/symex" xmlns:wpg="http://schemas.microsoft.com/office/word/2010/wordprocessingGroup" xmlns:wpi="http://schemas.microsoft.com/office/word/2010/wordprocessingInk" xmlns:wne="http://schemas.microsoft.com/office/word/2006/wordml" xmlns:wps="http://schemas.microsoft.com/office/word/2010/wordprocessingShape" mc:Ignorable="w14 w15 w16se w16cid w16 w16cex w16sdtdh wp14">
   <w:abstractNum w:abstractNumId="0" w15:restartNumberingAfterBreak="0">
     <w:nsid w:val="7DF97F5F"/>
     <w:multiLevelType w:val="hybridMultilevel"/>
@@ -7537,7 +7553,7 @@
       </w:pPr>
     </w:lvl>
   </w:abstractNum>
-  <w:num w:numId="1">
+  <w:num w:numId="1" w16cid:durableId="484785082">
     <w:abstractNumId w:val="0"/>
   </w:num>
 </w:numbering>

</xml_diff>